<commit_message>
complete checkoff, add gif and links
</commit_message>
<xml_diff>
--- a/lab-1/Lab 1 Checkoff Handout.docx
+++ b/lab-1/Lab 1 Checkoff Handout.docx
@@ -109,9 +109,14 @@
       </w:r>
     </w:p>
     <w:p>
-      <w:r>
-        <w:t>[Your link here]</w:t>
-      </w:r>
+      <w:hyperlink r:id="rId7" w:history="1">
+        <w:r>
+          <w:rPr>
+            <w:rStyle w:val="Hyperlink"/>
+          </w:rPr>
+          <w:t>https://drive.google.com/file/d/1RFCOY7gfXZCHfmT5aCUmqo6EyU7GkTGZ/view?usp=sharing</w:t>
+        </w:r>
+      </w:hyperlink>
     </w:p>
     <w:p/>
     <w:p>
@@ -124,13 +129,42 @@
         <w:rPr>
           <w:b/>
         </w:rPr>
-        <w:t>Provide the link to your lab repository:</w:t>
-      </w:r>
-    </w:p>
-    <w:p>
-      <w:r>
-        <w:t>[Your link here]</w:t>
-      </w:r>
+        <w:t>Provide the link to your lab repository</w:t>
+      </w:r>
+      <w:r>
+        <w:rPr>
+          <w:b/>
+        </w:rPr>
+        <w:t xml:space="preserve"> (video is viewable in repo as well, as </w:t>
+      </w:r>
+      <w:r>
+        <w:rPr>
+          <w:b/>
+        </w:rPr>
+        <w:t>.</w:t>
+      </w:r>
+      <w:r>
+        <w:rPr>
+          <w:b/>
+        </w:rPr>
+        <w:t>gif)</w:t>
+      </w:r>
+      <w:r>
+        <w:rPr>
+          <w:b/>
+        </w:rPr>
+        <w:t>:</w:t>
+      </w:r>
+    </w:p>
+    <w:p>
+      <w:hyperlink r:id="rId8" w:history="1">
+        <w:r>
+          <w:rPr>
+            <w:rStyle w:val="Hyperlink"/>
+          </w:rPr>
+          <w:t>https://github.com/arglux/50033-game-dev-lab/tree/main/lab-1</w:t>
+        </w:r>
+      </w:hyperlink>
     </w:p>
     <w:p/>
     <w:p>
@@ -154,7 +188,10 @@
     </w:p>
     <w:p>
       <w:r>
-        <w:t>[Your description here]</w:t>
+        <w:t>Implemented all items in lab check-off, including the restart button at the end.</w:t>
+      </w:r>
+      <w:r>
+        <w:t xml:space="preserve"> Most implementations follow the tutorial given except for restart button (done by reloading scene).</w:t>
       </w:r>
     </w:p>
     <w:p>
@@ -165,13 +202,41 @@
         </w:numPr>
       </w:pPr>
       <w:r>
-        <w:t xml:space="preserve">Scripts </w:t>
-      </w:r>
-      <w:proofErr w:type="gramStart"/>
-      <w:r>
-        <w:t>added</w:t>
-      </w:r>
-      <w:proofErr w:type="gramEnd"/>
+        <w:t>Scripts added</w:t>
+      </w:r>
+    </w:p>
+    <w:p>
+      <w:pPr>
+        <w:numPr>
+          <w:ilvl w:val="1"/>
+          <w:numId w:val="1"/>
+        </w:numPr>
+      </w:pPr>
+      <w:r>
+        <w:t>PlayerController.cs</w:t>
+      </w:r>
+    </w:p>
+    <w:p>
+      <w:pPr>
+        <w:numPr>
+          <w:ilvl w:val="1"/>
+          <w:numId w:val="1"/>
+        </w:numPr>
+      </w:pPr>
+      <w:r>
+        <w:t>EnemyController.cs</w:t>
+      </w:r>
+    </w:p>
+    <w:p>
+      <w:pPr>
+        <w:numPr>
+          <w:ilvl w:val="1"/>
+          <w:numId w:val="1"/>
+        </w:numPr>
+      </w:pPr>
+      <w:r>
+        <w:t>MenuController.cs</w:t>
+      </w:r>
     </w:p>
     <w:p>
       <w:pPr>
@@ -181,13 +246,81 @@
         </w:numPr>
       </w:pPr>
       <w:r>
-        <w:t xml:space="preserve">Assets </w:t>
-      </w:r>
-      <w:proofErr w:type="gramStart"/>
-      <w:r>
-        <w:t>added</w:t>
-      </w:r>
-      <w:proofErr w:type="gramEnd"/>
+        <w:t>Assets added</w:t>
+      </w:r>
+    </w:p>
+    <w:p>
+      <w:pPr>
+        <w:numPr>
+          <w:ilvl w:val="1"/>
+          <w:numId w:val="1"/>
+        </w:numPr>
+      </w:pPr>
+      <w:r>
+        <w:t>Mario Body</w:t>
+      </w:r>
+      <w:r>
+        <w:t>,</w:t>
+      </w:r>
+      <w:r>
+        <w:t xml:space="preserve"> Sprite</w:t>
+      </w:r>
+      <w:r>
+        <w:t xml:space="preserve"> and Collision</w:t>
+      </w:r>
+    </w:p>
+    <w:p>
+      <w:pPr>
+        <w:numPr>
+          <w:ilvl w:val="1"/>
+          <w:numId w:val="1"/>
+        </w:numPr>
+      </w:pPr>
+      <w:r>
+        <w:t>Goomba Body</w:t>
+      </w:r>
+      <w:r>
+        <w:t>, Sprite and Collision as Trigger</w:t>
+      </w:r>
+    </w:p>
+    <w:p>
+      <w:pPr>
+        <w:numPr>
+          <w:ilvl w:val="1"/>
+          <w:numId w:val="1"/>
+        </w:numPr>
+      </w:pPr>
+      <w:r>
+        <w:t>The ground</w:t>
+      </w:r>
+      <w:r>
+        <w:t xml:space="preserve"> Tiling, Collision</w:t>
+      </w:r>
+    </w:p>
+    <w:p>
+      <w:pPr>
+        <w:numPr>
+          <w:ilvl w:val="1"/>
+          <w:numId w:val="1"/>
+        </w:numPr>
+      </w:pPr>
+      <w:r>
+        <w:t>UIs</w:t>
+      </w:r>
+      <w:r>
+        <w:t xml:space="preserve"> (Start Button &amp; Score Text)</w:t>
+      </w:r>
+    </w:p>
+    <w:p>
+      <w:pPr>
+        <w:numPr>
+          <w:ilvl w:val="1"/>
+          <w:numId w:val="1"/>
+        </w:numPr>
+      </w:pPr>
+      <w:r>
+        <w:t>Scripts</w:t>
+      </w:r>
     </w:p>
     <w:p>
       <w:pPr>
@@ -199,25 +332,87 @@
       <w:r>
         <w:t xml:space="preserve">General modifications that you have done: </w:t>
       </w:r>
-      <w:proofErr w:type="gramStart"/>
-      <w:r>
-        <w:t>eg</w:t>
-      </w:r>
-      <w:proofErr w:type="gramEnd"/>
-      <w:r>
-        <w:t xml:space="preserve"> animating the enemies, implementing FSM for the NPCs, etc. </w:t>
-      </w:r>
-    </w:p>
-    <w:p/>
-    <w:p/>
+    </w:p>
+    <w:p>
+      <w:pPr>
+        <w:numPr>
+          <w:ilvl w:val="1"/>
+          <w:numId w:val="1"/>
+        </w:numPr>
+      </w:pPr>
+      <w:r>
+        <w:t>Mario running</w:t>
+      </w:r>
+    </w:p>
+    <w:p>
+      <w:pPr>
+        <w:numPr>
+          <w:ilvl w:val="1"/>
+          <w:numId w:val="1"/>
+        </w:numPr>
+      </w:pPr>
+      <w:r>
+        <w:t>Mario jumping</w:t>
+      </w:r>
+    </w:p>
+    <w:p>
+      <w:pPr>
+        <w:numPr>
+          <w:ilvl w:val="1"/>
+          <w:numId w:val="1"/>
+        </w:numPr>
+      </w:pPr>
+      <w:r>
+        <w:t>Mario flipping</w:t>
+      </w:r>
+    </w:p>
+    <w:p>
+      <w:pPr>
+        <w:numPr>
+          <w:ilvl w:val="1"/>
+          <w:numId w:val="1"/>
+        </w:numPr>
+      </w:pPr>
+      <w:r>
+        <w:t>Goomba patrolling</w:t>
+      </w:r>
+    </w:p>
+    <w:p>
+      <w:pPr>
+        <w:numPr>
+          <w:ilvl w:val="1"/>
+          <w:numId w:val="1"/>
+        </w:numPr>
+      </w:pPr>
+      <w:r>
+        <w:t>Scoring</w:t>
+      </w:r>
+      <w:r>
+        <w:t xml:space="preserve"> when Mario successfully jumps over Goomba</w:t>
+      </w:r>
+    </w:p>
+    <w:p>
+      <w:pPr>
+        <w:numPr>
+          <w:ilvl w:val="1"/>
+          <w:numId w:val="1"/>
+        </w:numPr>
+      </w:pPr>
+      <w:r>
+        <w:t>Ending the game when Mario collides with Goomba and resetting the scene</w:t>
+      </w:r>
+      <w:r>
+        <w:t xml:space="preserve"> (done with Unity Screen Manager by reloading the scene – called “SampleScene”)</w:t>
+      </w:r>
+    </w:p>
     <w:p/>
     <w:sectPr>
-      <w:headerReference w:type="even" r:id="rId7"/>
-      <w:headerReference w:type="default" r:id="rId8"/>
-      <w:footerReference w:type="even" r:id="rId9"/>
-      <w:footerReference w:type="default" r:id="rId10"/>
-      <w:headerReference w:type="first" r:id="rId11"/>
-      <w:footerReference w:type="first" r:id="rId12"/>
+      <w:headerReference w:type="even" r:id="rId9"/>
+      <w:headerReference w:type="default" r:id="rId10"/>
+      <w:footerReference w:type="even" r:id="rId11"/>
+      <w:footerReference w:type="default" r:id="rId12"/>
+      <w:headerReference w:type="first" r:id="rId13"/>
+      <w:footerReference w:type="first" r:id="rId14"/>
       <w:pgSz w:w="11909" w:h="16834"/>
       <w:pgMar w:top="1440" w:right="1440" w:bottom="1440" w:left="1440" w:header="720" w:footer="720" w:gutter="0"/>
       <w:pgNumType w:start="1"/>
@@ -1124,6 +1319,29 @@
       <w:szCs w:val="36"/>
     </w:rPr>
   </w:style>
+  <w:style w:type="character" w:styleId="Hyperlink">
+    <w:name w:val="Hyperlink"/>
+    <w:basedOn w:val="DefaultParagraphFont"/>
+    <w:uiPriority w:val="99"/>
+    <w:unhideWhenUsed/>
+    <w:rsid w:val="00FE38B1"/>
+    <w:rPr>
+      <w:color w:val="0000FF" w:themeColor="hyperlink"/>
+      <w:u w:val="single"/>
+    </w:rPr>
+  </w:style>
+  <w:style w:type="character" w:styleId="UnresolvedMention">
+    <w:name w:val="Unresolved Mention"/>
+    <w:basedOn w:val="DefaultParagraphFont"/>
+    <w:uiPriority w:val="99"/>
+    <w:semiHidden/>
+    <w:unhideWhenUsed/>
+    <w:rsid w:val="00FE38B1"/>
+    <w:rPr>
+      <w:color w:val="605E5C"/>
+      <w:shd w:val="clear" w:color="auto" w:fill="E1DFDD"/>
+    </w:rPr>
+  </w:style>
 </w:styles>
 </file>
 

</xml_diff>